<commit_message>
Revert "para 5 now"
This reverts commit 989caea0338d2944a692ceccb3b5685da289aa8f.
</commit_message>
<xml_diff>
--- a/charlene_11_git.docx
+++ b/charlene_11_git.docx
@@ -41,29 +41,7 @@
           <w:szCs w:val="21"/>
           <w:shd w:val="clear" w:color="auto" w:fill="FFFFFF"/>
         </w:rPr>
-        <w:t xml:space="preserve">A November 2008 report from biologist and author Sally </w:t>
-      </w:r>
-      <w:proofErr w:type="spellStart"/>
-      <w:r>
-        <w:rPr>
-          <w:rFonts w:ascii="Arial" w:hAnsi="Arial" w:cs="Arial"/>
-          <w:color w:val="202122"/>
-          <w:sz w:val="21"/>
-          <w:szCs w:val="21"/>
-          <w:shd w:val="clear" w:color="auto" w:fill="FFFFFF"/>
-        </w:rPr>
-        <w:t>Kneidel</w:t>
-      </w:r>
-      <w:proofErr w:type="spellEnd"/>
-      <w:r>
-        <w:rPr>
-          <w:rFonts w:ascii="Arial" w:hAnsi="Arial" w:cs="Arial"/>
-          <w:color w:val="202122"/>
-          <w:sz w:val="21"/>
-          <w:szCs w:val="21"/>
-          <w:shd w:val="clear" w:color="auto" w:fill="FFFFFF"/>
-        </w:rPr>
-        <w:t>, PhD, documented numerous wildlife species for sale in informal markets along the </w:t>
+        <w:t>A November 2008 report from biologist and author Sally Kneidel, PhD, documented numerous wildlife species for sale in informal markets along the </w:t>
       </w:r>
       <w:hyperlink r:id="rId4" w:tooltip="Amazon River" w:history="1">
         <w:r>
@@ -525,12 +503,10 @@
         <w:shd w:val="clear" w:color="auto" w:fill="FFFFFF"/>
         <w:spacing w:before="120" w:beforeAutospacing="0" w:after="120" w:afterAutospacing="0"/>
         <w:rPr>
-          <w:rStyle w:val="Hyperlink"/>
-          <w:rFonts w:ascii="Arial" w:hAnsi="Arial" w:cs="Arial"/>
-          <w:color w:val="0645AD"/>
-          <w:sz w:val="17"/>
-          <w:szCs w:val="17"/>
-          <w:vertAlign w:val="superscript"/>
+          <w:rFonts w:ascii="Arial" w:hAnsi="Arial" w:cs="Arial"/>
+          <w:color w:val="202122"/>
+          <w:sz w:val="21"/>
+          <w:szCs w:val="21"/>
         </w:rPr>
       </w:pPr>
       <w:r>
@@ -786,382 +762,6 @@
           <w:t>[</w:t>
         </w:r>
       </w:hyperlink>
-    </w:p>
-    <w:p>
-      <w:pPr>
-        <w:pStyle w:val="NormalWeb"/>
-        <w:shd w:val="clear" w:color="auto" w:fill="FFFFFF"/>
-        <w:spacing w:before="120" w:beforeAutospacing="0" w:after="120" w:afterAutospacing="0"/>
-        <w:rPr>
-          <w:rFonts w:ascii="Arial" w:hAnsi="Arial" w:cs="Arial"/>
-          <w:color w:val="202122"/>
-          <w:sz w:val="21"/>
-          <w:szCs w:val="21"/>
-        </w:rPr>
-      </w:pPr>
-    </w:p>
-    <w:p>
-      <w:pPr>
-        <w:pStyle w:val="NormalWeb"/>
-        <w:shd w:val="clear" w:color="auto" w:fill="FFFFFF"/>
-        <w:spacing w:before="120" w:beforeAutospacing="0" w:after="120" w:afterAutospacing="0"/>
-        <w:rPr>
-          <w:rFonts w:ascii="Arial" w:hAnsi="Arial" w:cs="Arial"/>
-          <w:color w:val="202122"/>
-          <w:sz w:val="21"/>
-          <w:szCs w:val="21"/>
-        </w:rPr>
-      </w:pPr>
-      <w:r>
-        <w:rPr>
-          <w:rFonts w:ascii="Arial" w:hAnsi="Arial" w:cs="Arial"/>
-          <w:color w:val="202122"/>
-          <w:sz w:val="21"/>
-          <w:szCs w:val="21"/>
-        </w:rPr>
-        <w:t>Para 4</w:t>
-      </w:r>
-    </w:p>
-    <w:p>
-      <w:pPr>
-        <w:pStyle w:val="Heading2"/>
-        <w:pBdr>
-          <w:bottom w:val="single" w:sz="6" w:space="0" w:color="A2A9B1"/>
-        </w:pBdr>
-        <w:shd w:val="clear" w:color="auto" w:fill="FFFFFF"/>
-        <w:spacing w:before="240" w:after="60"/>
-        <w:rPr>
-          <w:rFonts w:ascii="Georgia" w:hAnsi="Georgia"/>
-          <w:color w:val="000000"/>
-        </w:rPr>
-      </w:pPr>
-      <w:r>
-        <w:rPr>
-          <w:rStyle w:val="mw-headline"/>
-          <w:rFonts w:ascii="Georgia" w:hAnsi="Georgia"/>
-          <w:b/>
-          <w:bCs/>
-          <w:color w:val="000000"/>
-        </w:rPr>
-        <w:t>Religion of wild</w:t>
-      </w:r>
-      <w:r>
-        <w:rPr>
-          <w:rStyle w:val="mw-editsection-bracket"/>
-          <w:rFonts w:ascii="Arial" w:hAnsi="Arial" w:cs="Arial"/>
-          <w:b/>
-          <w:bCs/>
-          <w:color w:val="54595D"/>
-          <w:sz w:val="24"/>
-          <w:szCs w:val="24"/>
-        </w:rPr>
-        <w:t>[</w:t>
-      </w:r>
-      <w:hyperlink r:id="rId29" w:tooltip="Edit section: Religion of wild" w:history="1">
-        <w:r>
-          <w:rPr>
-            <w:rStyle w:val="Hyperlink"/>
-            <w:rFonts w:ascii="Arial" w:hAnsi="Arial" w:cs="Arial"/>
-            <w:b/>
-            <w:bCs/>
-            <w:color w:val="0645AD"/>
-            <w:sz w:val="24"/>
-            <w:szCs w:val="24"/>
-          </w:rPr>
-          <w:t>edit</w:t>
-        </w:r>
-      </w:hyperlink>
-      <w:r>
-        <w:rPr>
-          <w:rStyle w:val="mw-editsection-bracket"/>
-          <w:rFonts w:ascii="Arial" w:hAnsi="Arial" w:cs="Arial"/>
-          <w:b/>
-          <w:bCs/>
-          <w:color w:val="54595D"/>
-          <w:sz w:val="24"/>
-          <w:szCs w:val="24"/>
-        </w:rPr>
-        <w:t>]</w:t>
-      </w:r>
-    </w:p>
-    <w:p>
-      <w:pPr>
-        <w:pStyle w:val="NormalWeb"/>
-        <w:shd w:val="clear" w:color="auto" w:fill="FFFFFF"/>
-        <w:spacing w:before="120" w:beforeAutospacing="0" w:after="120" w:afterAutospacing="0"/>
-        <w:rPr>
-          <w:rFonts w:ascii="Arial" w:hAnsi="Arial" w:cs="Arial"/>
-          <w:color w:val="202122"/>
-          <w:sz w:val="21"/>
-          <w:szCs w:val="21"/>
-        </w:rPr>
-      </w:pPr>
-      <w:r>
-        <w:rPr>
-          <w:rFonts w:ascii="Arial" w:hAnsi="Arial" w:cs="Arial"/>
-          <w:color w:val="202122"/>
-          <w:sz w:val="21"/>
-          <w:szCs w:val="21"/>
-        </w:rPr>
-        <w:t>Many </w:t>
-      </w:r>
-      <w:hyperlink r:id="rId30" w:anchor="In_mythology_and_religion" w:tooltip="Human uses of animals" w:history="1">
-        <w:r>
-          <w:rPr>
-            <w:rStyle w:val="Hyperlink"/>
-            <w:rFonts w:ascii="Arial" w:hAnsi="Arial" w:cs="Arial"/>
-            <w:color w:val="0645AD"/>
-            <w:sz w:val="21"/>
-            <w:szCs w:val="21"/>
-          </w:rPr>
-          <w:t>animal species have spiritual significance</w:t>
-        </w:r>
-      </w:hyperlink>
-      <w:r>
-        <w:rPr>
-          <w:rFonts w:ascii="Arial" w:hAnsi="Arial" w:cs="Arial"/>
-          <w:color w:val="202122"/>
-          <w:sz w:val="21"/>
-          <w:szCs w:val="21"/>
-        </w:rPr>
-        <w:t> in different cultures around the world, and they and their products may be used as </w:t>
-      </w:r>
-      <w:hyperlink r:id="rId31" w:tooltip="Sacred" w:history="1">
-        <w:r>
-          <w:rPr>
-            <w:rStyle w:val="Hyperlink"/>
-            <w:rFonts w:ascii="Arial" w:hAnsi="Arial" w:cs="Arial"/>
-            <w:color w:val="0645AD"/>
-            <w:sz w:val="21"/>
-            <w:szCs w:val="21"/>
-          </w:rPr>
-          <w:t>sacred</w:t>
-        </w:r>
-      </w:hyperlink>
-      <w:r>
-        <w:rPr>
-          <w:rFonts w:ascii="Arial" w:hAnsi="Arial" w:cs="Arial"/>
-          <w:color w:val="202122"/>
-          <w:sz w:val="21"/>
-          <w:szCs w:val="21"/>
-        </w:rPr>
-        <w:t> objects in </w:t>
-      </w:r>
-      <w:hyperlink r:id="rId32" w:tooltip="Religious" w:history="1">
-        <w:r>
-          <w:rPr>
-            <w:rStyle w:val="Hyperlink"/>
-            <w:rFonts w:ascii="Arial" w:hAnsi="Arial" w:cs="Arial"/>
-            <w:color w:val="0645AD"/>
-            <w:sz w:val="21"/>
-            <w:szCs w:val="21"/>
-          </w:rPr>
-          <w:t>religious</w:t>
-        </w:r>
-      </w:hyperlink>
-      <w:r>
-        <w:rPr>
-          <w:rFonts w:ascii="Arial" w:hAnsi="Arial" w:cs="Arial"/>
-          <w:color w:val="202122"/>
-          <w:sz w:val="21"/>
-          <w:szCs w:val="21"/>
-        </w:rPr>
-        <w:t> rituals. For example, </w:t>
-      </w:r>
-      <w:hyperlink r:id="rId33" w:tooltip="Eagle" w:history="1">
-        <w:r>
-          <w:rPr>
-            <w:rStyle w:val="Hyperlink"/>
-            <w:rFonts w:ascii="Arial" w:hAnsi="Arial" w:cs="Arial"/>
-            <w:color w:val="0645AD"/>
-            <w:sz w:val="21"/>
-            <w:szCs w:val="21"/>
-          </w:rPr>
-          <w:t>eagles</w:t>
-        </w:r>
-      </w:hyperlink>
-      <w:r>
-        <w:rPr>
-          <w:rFonts w:ascii="Arial" w:hAnsi="Arial" w:cs="Arial"/>
-          <w:color w:val="202122"/>
-          <w:sz w:val="21"/>
-          <w:szCs w:val="21"/>
-        </w:rPr>
-        <w:t>, </w:t>
-      </w:r>
-      <w:hyperlink r:id="rId34" w:tooltip="Hawk" w:history="1">
-        <w:r>
-          <w:rPr>
-            <w:rStyle w:val="Hyperlink"/>
-            <w:rFonts w:ascii="Arial" w:hAnsi="Arial" w:cs="Arial"/>
-            <w:color w:val="0645AD"/>
-            <w:sz w:val="21"/>
-            <w:szCs w:val="21"/>
-          </w:rPr>
-          <w:t>hawks</w:t>
-        </w:r>
-      </w:hyperlink>
-      <w:r>
-        <w:rPr>
-          <w:rFonts w:ascii="Arial" w:hAnsi="Arial" w:cs="Arial"/>
-          <w:color w:val="202122"/>
-          <w:sz w:val="21"/>
-          <w:szCs w:val="21"/>
-        </w:rPr>
-        <w:t> and their </w:t>
-      </w:r>
-      <w:hyperlink r:id="rId35" w:tooltip="Feather" w:history="1">
-        <w:r>
-          <w:rPr>
-            <w:rStyle w:val="Hyperlink"/>
-            <w:rFonts w:ascii="Arial" w:hAnsi="Arial" w:cs="Arial"/>
-            <w:color w:val="0645AD"/>
-            <w:sz w:val="21"/>
-            <w:szCs w:val="21"/>
-          </w:rPr>
-          <w:t>feathers</w:t>
-        </w:r>
-      </w:hyperlink>
-      <w:r>
-        <w:rPr>
-          <w:rFonts w:ascii="Arial" w:hAnsi="Arial" w:cs="Arial"/>
-          <w:color w:val="202122"/>
-          <w:sz w:val="21"/>
-          <w:szCs w:val="21"/>
-        </w:rPr>
-        <w:t> have great </w:t>
-      </w:r>
-      <w:hyperlink r:id="rId36" w:tooltip="Cultural" w:history="1">
-        <w:r>
-          <w:rPr>
-            <w:rStyle w:val="Hyperlink"/>
-            <w:rFonts w:ascii="Arial" w:hAnsi="Arial" w:cs="Arial"/>
-            <w:color w:val="0645AD"/>
-            <w:sz w:val="21"/>
-            <w:szCs w:val="21"/>
-          </w:rPr>
-          <w:t>cultural</w:t>
-        </w:r>
-      </w:hyperlink>
-      <w:r>
-        <w:rPr>
-          <w:rFonts w:ascii="Arial" w:hAnsi="Arial" w:cs="Arial"/>
-          <w:color w:val="202122"/>
-          <w:sz w:val="21"/>
-          <w:szCs w:val="21"/>
-        </w:rPr>
-        <w:t> and </w:t>
-      </w:r>
-      <w:hyperlink r:id="rId37" w:tooltip="Spirituality" w:history="1">
-        <w:r>
-          <w:rPr>
-            <w:rStyle w:val="Hyperlink"/>
-            <w:rFonts w:ascii="Arial" w:hAnsi="Arial" w:cs="Arial"/>
-            <w:color w:val="0645AD"/>
-            <w:sz w:val="21"/>
-            <w:szCs w:val="21"/>
-          </w:rPr>
-          <w:t>spiritual</w:t>
-        </w:r>
-      </w:hyperlink>
-      <w:r>
-        <w:rPr>
-          <w:rFonts w:ascii="Arial" w:hAnsi="Arial" w:cs="Arial"/>
-          <w:color w:val="202122"/>
-          <w:sz w:val="21"/>
-          <w:szCs w:val="21"/>
-        </w:rPr>
-        <w:t> value to </w:t>
-      </w:r>
-      <w:hyperlink r:id="rId38" w:tooltip="Indigenous peoples of the Americas" w:history="1">
-        <w:r>
-          <w:rPr>
-            <w:rStyle w:val="Hyperlink"/>
-            <w:rFonts w:ascii="Arial" w:hAnsi="Arial" w:cs="Arial"/>
-            <w:color w:val="0645AD"/>
-            <w:sz w:val="21"/>
-            <w:szCs w:val="21"/>
-          </w:rPr>
-          <w:t>Native Americans</w:t>
-        </w:r>
-      </w:hyperlink>
-      <w:r>
-        <w:rPr>
-          <w:rFonts w:ascii="Arial" w:hAnsi="Arial" w:cs="Arial"/>
-          <w:color w:val="202122"/>
-          <w:sz w:val="21"/>
-          <w:szCs w:val="21"/>
-        </w:rPr>
-        <w:t> as religious objects. In </w:t>
-      </w:r>
-      <w:hyperlink r:id="rId39" w:tooltip="Hinduism" w:history="1">
-        <w:r>
-          <w:rPr>
-            <w:rStyle w:val="Hyperlink"/>
-            <w:rFonts w:ascii="Arial" w:hAnsi="Arial" w:cs="Arial"/>
-            <w:color w:val="0645AD"/>
-            <w:sz w:val="21"/>
-            <w:szCs w:val="21"/>
-          </w:rPr>
-          <w:t>Hinduism</w:t>
-        </w:r>
-      </w:hyperlink>
-      <w:r>
-        <w:rPr>
-          <w:rFonts w:ascii="Arial" w:hAnsi="Arial" w:cs="Arial"/>
-          <w:color w:val="202122"/>
-          <w:sz w:val="21"/>
-          <w:szCs w:val="21"/>
-        </w:rPr>
-        <w:t> the </w:t>
-      </w:r>
-      <w:hyperlink r:id="rId40" w:tooltip="Cattle" w:history="1">
-        <w:r>
-          <w:rPr>
-            <w:rStyle w:val="Hyperlink"/>
-            <w:rFonts w:ascii="Arial" w:hAnsi="Arial" w:cs="Arial"/>
-            <w:color w:val="0645AD"/>
-            <w:sz w:val="21"/>
-            <w:szCs w:val="21"/>
-          </w:rPr>
-          <w:t>cow</w:t>
-        </w:r>
-      </w:hyperlink>
-      <w:r>
-        <w:rPr>
-          <w:rFonts w:ascii="Arial" w:hAnsi="Arial" w:cs="Arial"/>
-          <w:color w:val="202122"/>
-          <w:sz w:val="21"/>
-          <w:szCs w:val="21"/>
-        </w:rPr>
-        <w:t> is regarded sacred.</w:t>
-      </w:r>
-      <w:hyperlink r:id="rId41" w:anchor="cite_note-8" w:history="1">
-        <w:r>
-          <w:rPr>
-            <w:rStyle w:val="Hyperlink"/>
-            <w:rFonts w:ascii="Arial" w:hAnsi="Arial" w:cs="Arial"/>
-            <w:color w:val="0645AD"/>
-            <w:sz w:val="17"/>
-            <w:szCs w:val="17"/>
-            <w:vertAlign w:val="superscript"/>
-          </w:rPr>
-          <w:t>[</w:t>
-        </w:r>
-      </w:hyperlink>
-    </w:p>
-    <w:p>
-      <w:pPr>
-        <w:pStyle w:val="NormalWeb"/>
-        <w:shd w:val="clear" w:color="auto" w:fill="FFFFFF"/>
-        <w:spacing w:before="120" w:beforeAutospacing="0" w:after="120" w:afterAutospacing="0"/>
-        <w:rPr>
-          <w:rFonts w:ascii="Arial" w:hAnsi="Arial" w:cs="Arial"/>
-          <w:color w:val="202122"/>
-          <w:sz w:val="21"/>
-          <w:szCs w:val="21"/>
-        </w:rPr>
-      </w:pPr>
     </w:p>
     <w:p>
       <w:pPr>

</xml_diff>

<commit_message>
Revert "Revert "para 5 now""
This reverts commit c7b4aa03e4fb619032788673fec4ae9a0f9a786f.
</commit_message>
<xml_diff>
--- a/charlene_11_git.docx
+++ b/charlene_11_git.docx
@@ -41,7 +41,29 @@
           <w:szCs w:val="21"/>
           <w:shd w:val="clear" w:color="auto" w:fill="FFFFFF"/>
         </w:rPr>
-        <w:t>A November 2008 report from biologist and author Sally Kneidel, PhD, documented numerous wildlife species for sale in informal markets along the </w:t>
+        <w:t xml:space="preserve">A November 2008 report from biologist and author Sally </w:t>
+      </w:r>
+      <w:proofErr w:type="spellStart"/>
+      <w:r>
+        <w:rPr>
+          <w:rFonts w:ascii="Arial" w:hAnsi="Arial" w:cs="Arial"/>
+          <w:color w:val="202122"/>
+          <w:sz w:val="21"/>
+          <w:szCs w:val="21"/>
+          <w:shd w:val="clear" w:color="auto" w:fill="FFFFFF"/>
+        </w:rPr>
+        <w:t>Kneidel</w:t>
+      </w:r>
+      <w:proofErr w:type="spellEnd"/>
+      <w:r>
+        <w:rPr>
+          <w:rFonts w:ascii="Arial" w:hAnsi="Arial" w:cs="Arial"/>
+          <w:color w:val="202122"/>
+          <w:sz w:val="21"/>
+          <w:szCs w:val="21"/>
+          <w:shd w:val="clear" w:color="auto" w:fill="FFFFFF"/>
+        </w:rPr>
+        <w:t>, PhD, documented numerous wildlife species for sale in informal markets along the </w:t>
       </w:r>
       <w:hyperlink r:id="rId4" w:tooltip="Amazon River" w:history="1">
         <w:r>
@@ -503,10 +525,12 @@
         <w:shd w:val="clear" w:color="auto" w:fill="FFFFFF"/>
         <w:spacing w:before="120" w:beforeAutospacing="0" w:after="120" w:afterAutospacing="0"/>
         <w:rPr>
-          <w:rFonts w:ascii="Arial" w:hAnsi="Arial" w:cs="Arial"/>
-          <w:color w:val="202122"/>
-          <w:sz w:val="21"/>
-          <w:szCs w:val="21"/>
+          <w:rStyle w:val="Hyperlink"/>
+          <w:rFonts w:ascii="Arial" w:hAnsi="Arial" w:cs="Arial"/>
+          <w:color w:val="0645AD"/>
+          <w:sz w:val="17"/>
+          <w:szCs w:val="17"/>
+          <w:vertAlign w:val="superscript"/>
         </w:rPr>
       </w:pPr>
       <w:r>
@@ -762,6 +786,382 @@
           <w:t>[</w:t>
         </w:r>
       </w:hyperlink>
+    </w:p>
+    <w:p>
+      <w:pPr>
+        <w:pStyle w:val="NormalWeb"/>
+        <w:shd w:val="clear" w:color="auto" w:fill="FFFFFF"/>
+        <w:spacing w:before="120" w:beforeAutospacing="0" w:after="120" w:afterAutospacing="0"/>
+        <w:rPr>
+          <w:rFonts w:ascii="Arial" w:hAnsi="Arial" w:cs="Arial"/>
+          <w:color w:val="202122"/>
+          <w:sz w:val="21"/>
+          <w:szCs w:val="21"/>
+        </w:rPr>
+      </w:pPr>
+    </w:p>
+    <w:p>
+      <w:pPr>
+        <w:pStyle w:val="NormalWeb"/>
+        <w:shd w:val="clear" w:color="auto" w:fill="FFFFFF"/>
+        <w:spacing w:before="120" w:beforeAutospacing="0" w:after="120" w:afterAutospacing="0"/>
+        <w:rPr>
+          <w:rFonts w:ascii="Arial" w:hAnsi="Arial" w:cs="Arial"/>
+          <w:color w:val="202122"/>
+          <w:sz w:val="21"/>
+          <w:szCs w:val="21"/>
+        </w:rPr>
+      </w:pPr>
+      <w:r>
+        <w:rPr>
+          <w:rFonts w:ascii="Arial" w:hAnsi="Arial" w:cs="Arial"/>
+          <w:color w:val="202122"/>
+          <w:sz w:val="21"/>
+          <w:szCs w:val="21"/>
+        </w:rPr>
+        <w:t>Para 4</w:t>
+      </w:r>
+    </w:p>
+    <w:p>
+      <w:pPr>
+        <w:pStyle w:val="Heading2"/>
+        <w:pBdr>
+          <w:bottom w:val="single" w:sz="6" w:space="0" w:color="A2A9B1"/>
+        </w:pBdr>
+        <w:shd w:val="clear" w:color="auto" w:fill="FFFFFF"/>
+        <w:spacing w:before="240" w:after="60"/>
+        <w:rPr>
+          <w:rFonts w:ascii="Georgia" w:hAnsi="Georgia"/>
+          <w:color w:val="000000"/>
+        </w:rPr>
+      </w:pPr>
+      <w:r>
+        <w:rPr>
+          <w:rStyle w:val="mw-headline"/>
+          <w:rFonts w:ascii="Georgia" w:hAnsi="Georgia"/>
+          <w:b/>
+          <w:bCs/>
+          <w:color w:val="000000"/>
+        </w:rPr>
+        <w:t>Religion of wild</w:t>
+      </w:r>
+      <w:r>
+        <w:rPr>
+          <w:rStyle w:val="mw-editsection-bracket"/>
+          <w:rFonts w:ascii="Arial" w:hAnsi="Arial" w:cs="Arial"/>
+          <w:b/>
+          <w:bCs/>
+          <w:color w:val="54595D"/>
+          <w:sz w:val="24"/>
+          <w:szCs w:val="24"/>
+        </w:rPr>
+        <w:t>[</w:t>
+      </w:r>
+      <w:hyperlink r:id="rId29" w:tooltip="Edit section: Religion of wild" w:history="1">
+        <w:r>
+          <w:rPr>
+            <w:rStyle w:val="Hyperlink"/>
+            <w:rFonts w:ascii="Arial" w:hAnsi="Arial" w:cs="Arial"/>
+            <w:b/>
+            <w:bCs/>
+            <w:color w:val="0645AD"/>
+            <w:sz w:val="24"/>
+            <w:szCs w:val="24"/>
+          </w:rPr>
+          <w:t>edit</w:t>
+        </w:r>
+      </w:hyperlink>
+      <w:r>
+        <w:rPr>
+          <w:rStyle w:val="mw-editsection-bracket"/>
+          <w:rFonts w:ascii="Arial" w:hAnsi="Arial" w:cs="Arial"/>
+          <w:b/>
+          <w:bCs/>
+          <w:color w:val="54595D"/>
+          <w:sz w:val="24"/>
+          <w:szCs w:val="24"/>
+        </w:rPr>
+        <w:t>]</w:t>
+      </w:r>
+    </w:p>
+    <w:p>
+      <w:pPr>
+        <w:pStyle w:val="NormalWeb"/>
+        <w:shd w:val="clear" w:color="auto" w:fill="FFFFFF"/>
+        <w:spacing w:before="120" w:beforeAutospacing="0" w:after="120" w:afterAutospacing="0"/>
+        <w:rPr>
+          <w:rFonts w:ascii="Arial" w:hAnsi="Arial" w:cs="Arial"/>
+          <w:color w:val="202122"/>
+          <w:sz w:val="21"/>
+          <w:szCs w:val="21"/>
+        </w:rPr>
+      </w:pPr>
+      <w:r>
+        <w:rPr>
+          <w:rFonts w:ascii="Arial" w:hAnsi="Arial" w:cs="Arial"/>
+          <w:color w:val="202122"/>
+          <w:sz w:val="21"/>
+          <w:szCs w:val="21"/>
+        </w:rPr>
+        <w:t>Many </w:t>
+      </w:r>
+      <w:hyperlink r:id="rId30" w:anchor="In_mythology_and_religion" w:tooltip="Human uses of animals" w:history="1">
+        <w:r>
+          <w:rPr>
+            <w:rStyle w:val="Hyperlink"/>
+            <w:rFonts w:ascii="Arial" w:hAnsi="Arial" w:cs="Arial"/>
+            <w:color w:val="0645AD"/>
+            <w:sz w:val="21"/>
+            <w:szCs w:val="21"/>
+          </w:rPr>
+          <w:t>animal species have spiritual significance</w:t>
+        </w:r>
+      </w:hyperlink>
+      <w:r>
+        <w:rPr>
+          <w:rFonts w:ascii="Arial" w:hAnsi="Arial" w:cs="Arial"/>
+          <w:color w:val="202122"/>
+          <w:sz w:val="21"/>
+          <w:szCs w:val="21"/>
+        </w:rPr>
+        <w:t> in different cultures around the world, and they and their products may be used as </w:t>
+      </w:r>
+      <w:hyperlink r:id="rId31" w:tooltip="Sacred" w:history="1">
+        <w:r>
+          <w:rPr>
+            <w:rStyle w:val="Hyperlink"/>
+            <w:rFonts w:ascii="Arial" w:hAnsi="Arial" w:cs="Arial"/>
+            <w:color w:val="0645AD"/>
+            <w:sz w:val="21"/>
+            <w:szCs w:val="21"/>
+          </w:rPr>
+          <w:t>sacred</w:t>
+        </w:r>
+      </w:hyperlink>
+      <w:r>
+        <w:rPr>
+          <w:rFonts w:ascii="Arial" w:hAnsi="Arial" w:cs="Arial"/>
+          <w:color w:val="202122"/>
+          <w:sz w:val="21"/>
+          <w:szCs w:val="21"/>
+        </w:rPr>
+        <w:t> objects in </w:t>
+      </w:r>
+      <w:hyperlink r:id="rId32" w:tooltip="Religious" w:history="1">
+        <w:r>
+          <w:rPr>
+            <w:rStyle w:val="Hyperlink"/>
+            <w:rFonts w:ascii="Arial" w:hAnsi="Arial" w:cs="Arial"/>
+            <w:color w:val="0645AD"/>
+            <w:sz w:val="21"/>
+            <w:szCs w:val="21"/>
+          </w:rPr>
+          <w:t>religious</w:t>
+        </w:r>
+      </w:hyperlink>
+      <w:r>
+        <w:rPr>
+          <w:rFonts w:ascii="Arial" w:hAnsi="Arial" w:cs="Arial"/>
+          <w:color w:val="202122"/>
+          <w:sz w:val="21"/>
+          <w:szCs w:val="21"/>
+        </w:rPr>
+        <w:t> rituals. For example, </w:t>
+      </w:r>
+      <w:hyperlink r:id="rId33" w:tooltip="Eagle" w:history="1">
+        <w:r>
+          <w:rPr>
+            <w:rStyle w:val="Hyperlink"/>
+            <w:rFonts w:ascii="Arial" w:hAnsi="Arial" w:cs="Arial"/>
+            <w:color w:val="0645AD"/>
+            <w:sz w:val="21"/>
+            <w:szCs w:val="21"/>
+          </w:rPr>
+          <w:t>eagles</w:t>
+        </w:r>
+      </w:hyperlink>
+      <w:r>
+        <w:rPr>
+          <w:rFonts w:ascii="Arial" w:hAnsi="Arial" w:cs="Arial"/>
+          <w:color w:val="202122"/>
+          <w:sz w:val="21"/>
+          <w:szCs w:val="21"/>
+        </w:rPr>
+        <w:t>, </w:t>
+      </w:r>
+      <w:hyperlink r:id="rId34" w:tooltip="Hawk" w:history="1">
+        <w:r>
+          <w:rPr>
+            <w:rStyle w:val="Hyperlink"/>
+            <w:rFonts w:ascii="Arial" w:hAnsi="Arial" w:cs="Arial"/>
+            <w:color w:val="0645AD"/>
+            <w:sz w:val="21"/>
+            <w:szCs w:val="21"/>
+          </w:rPr>
+          <w:t>hawks</w:t>
+        </w:r>
+      </w:hyperlink>
+      <w:r>
+        <w:rPr>
+          <w:rFonts w:ascii="Arial" w:hAnsi="Arial" w:cs="Arial"/>
+          <w:color w:val="202122"/>
+          <w:sz w:val="21"/>
+          <w:szCs w:val="21"/>
+        </w:rPr>
+        <w:t> and their </w:t>
+      </w:r>
+      <w:hyperlink r:id="rId35" w:tooltip="Feather" w:history="1">
+        <w:r>
+          <w:rPr>
+            <w:rStyle w:val="Hyperlink"/>
+            <w:rFonts w:ascii="Arial" w:hAnsi="Arial" w:cs="Arial"/>
+            <w:color w:val="0645AD"/>
+            <w:sz w:val="21"/>
+            <w:szCs w:val="21"/>
+          </w:rPr>
+          <w:t>feathers</w:t>
+        </w:r>
+      </w:hyperlink>
+      <w:r>
+        <w:rPr>
+          <w:rFonts w:ascii="Arial" w:hAnsi="Arial" w:cs="Arial"/>
+          <w:color w:val="202122"/>
+          <w:sz w:val="21"/>
+          <w:szCs w:val="21"/>
+        </w:rPr>
+        <w:t> have great </w:t>
+      </w:r>
+      <w:hyperlink r:id="rId36" w:tooltip="Cultural" w:history="1">
+        <w:r>
+          <w:rPr>
+            <w:rStyle w:val="Hyperlink"/>
+            <w:rFonts w:ascii="Arial" w:hAnsi="Arial" w:cs="Arial"/>
+            <w:color w:val="0645AD"/>
+            <w:sz w:val="21"/>
+            <w:szCs w:val="21"/>
+          </w:rPr>
+          <w:t>cultural</w:t>
+        </w:r>
+      </w:hyperlink>
+      <w:r>
+        <w:rPr>
+          <w:rFonts w:ascii="Arial" w:hAnsi="Arial" w:cs="Arial"/>
+          <w:color w:val="202122"/>
+          <w:sz w:val="21"/>
+          <w:szCs w:val="21"/>
+        </w:rPr>
+        <w:t> and </w:t>
+      </w:r>
+      <w:hyperlink r:id="rId37" w:tooltip="Spirituality" w:history="1">
+        <w:r>
+          <w:rPr>
+            <w:rStyle w:val="Hyperlink"/>
+            <w:rFonts w:ascii="Arial" w:hAnsi="Arial" w:cs="Arial"/>
+            <w:color w:val="0645AD"/>
+            <w:sz w:val="21"/>
+            <w:szCs w:val="21"/>
+          </w:rPr>
+          <w:t>spiritual</w:t>
+        </w:r>
+      </w:hyperlink>
+      <w:r>
+        <w:rPr>
+          <w:rFonts w:ascii="Arial" w:hAnsi="Arial" w:cs="Arial"/>
+          <w:color w:val="202122"/>
+          <w:sz w:val="21"/>
+          <w:szCs w:val="21"/>
+        </w:rPr>
+        <w:t> value to </w:t>
+      </w:r>
+      <w:hyperlink r:id="rId38" w:tooltip="Indigenous peoples of the Americas" w:history="1">
+        <w:r>
+          <w:rPr>
+            <w:rStyle w:val="Hyperlink"/>
+            <w:rFonts w:ascii="Arial" w:hAnsi="Arial" w:cs="Arial"/>
+            <w:color w:val="0645AD"/>
+            <w:sz w:val="21"/>
+            <w:szCs w:val="21"/>
+          </w:rPr>
+          <w:t>Native Americans</w:t>
+        </w:r>
+      </w:hyperlink>
+      <w:r>
+        <w:rPr>
+          <w:rFonts w:ascii="Arial" w:hAnsi="Arial" w:cs="Arial"/>
+          <w:color w:val="202122"/>
+          <w:sz w:val="21"/>
+          <w:szCs w:val="21"/>
+        </w:rPr>
+        <w:t> as religious objects. In </w:t>
+      </w:r>
+      <w:hyperlink r:id="rId39" w:tooltip="Hinduism" w:history="1">
+        <w:r>
+          <w:rPr>
+            <w:rStyle w:val="Hyperlink"/>
+            <w:rFonts w:ascii="Arial" w:hAnsi="Arial" w:cs="Arial"/>
+            <w:color w:val="0645AD"/>
+            <w:sz w:val="21"/>
+            <w:szCs w:val="21"/>
+          </w:rPr>
+          <w:t>Hinduism</w:t>
+        </w:r>
+      </w:hyperlink>
+      <w:r>
+        <w:rPr>
+          <w:rFonts w:ascii="Arial" w:hAnsi="Arial" w:cs="Arial"/>
+          <w:color w:val="202122"/>
+          <w:sz w:val="21"/>
+          <w:szCs w:val="21"/>
+        </w:rPr>
+        <w:t> the </w:t>
+      </w:r>
+      <w:hyperlink r:id="rId40" w:tooltip="Cattle" w:history="1">
+        <w:r>
+          <w:rPr>
+            <w:rStyle w:val="Hyperlink"/>
+            <w:rFonts w:ascii="Arial" w:hAnsi="Arial" w:cs="Arial"/>
+            <w:color w:val="0645AD"/>
+            <w:sz w:val="21"/>
+            <w:szCs w:val="21"/>
+          </w:rPr>
+          <w:t>cow</w:t>
+        </w:r>
+      </w:hyperlink>
+      <w:r>
+        <w:rPr>
+          <w:rFonts w:ascii="Arial" w:hAnsi="Arial" w:cs="Arial"/>
+          <w:color w:val="202122"/>
+          <w:sz w:val="21"/>
+          <w:szCs w:val="21"/>
+        </w:rPr>
+        <w:t> is regarded sacred.</w:t>
+      </w:r>
+      <w:hyperlink r:id="rId41" w:anchor="cite_note-8" w:history="1">
+        <w:r>
+          <w:rPr>
+            <w:rStyle w:val="Hyperlink"/>
+            <w:rFonts w:ascii="Arial" w:hAnsi="Arial" w:cs="Arial"/>
+            <w:color w:val="0645AD"/>
+            <w:sz w:val="17"/>
+            <w:szCs w:val="17"/>
+            <w:vertAlign w:val="superscript"/>
+          </w:rPr>
+          <w:t>[</w:t>
+        </w:r>
+      </w:hyperlink>
+    </w:p>
+    <w:p>
+      <w:pPr>
+        <w:pStyle w:val="NormalWeb"/>
+        <w:shd w:val="clear" w:color="auto" w:fill="FFFFFF"/>
+        <w:spacing w:before="120" w:beforeAutospacing="0" w:after="120" w:afterAutospacing="0"/>
+        <w:rPr>
+          <w:rFonts w:ascii="Arial" w:hAnsi="Arial" w:cs="Arial"/>
+          <w:color w:val="202122"/>
+          <w:sz w:val="21"/>
+          <w:szCs w:val="21"/>
+        </w:rPr>
+      </w:pPr>
     </w:p>
     <w:p>
       <w:pPr>

</xml_diff>

<commit_message>
Revert "Revert "Revert "para 5 now"""
This reverts commit 3190c9cca1b00d33e300a61f65e1ff9f4424a65f.
</commit_message>
<xml_diff>
--- a/charlene_11_git.docx
+++ b/charlene_11_git.docx
@@ -41,29 +41,7 @@
           <w:szCs w:val="21"/>
           <w:shd w:val="clear" w:color="auto" w:fill="FFFFFF"/>
         </w:rPr>
-        <w:t xml:space="preserve">A November 2008 report from biologist and author Sally </w:t>
-      </w:r>
-      <w:proofErr w:type="spellStart"/>
-      <w:r>
-        <w:rPr>
-          <w:rFonts w:ascii="Arial" w:hAnsi="Arial" w:cs="Arial"/>
-          <w:color w:val="202122"/>
-          <w:sz w:val="21"/>
-          <w:szCs w:val="21"/>
-          <w:shd w:val="clear" w:color="auto" w:fill="FFFFFF"/>
-        </w:rPr>
-        <w:t>Kneidel</w:t>
-      </w:r>
-      <w:proofErr w:type="spellEnd"/>
-      <w:r>
-        <w:rPr>
-          <w:rFonts w:ascii="Arial" w:hAnsi="Arial" w:cs="Arial"/>
-          <w:color w:val="202122"/>
-          <w:sz w:val="21"/>
-          <w:szCs w:val="21"/>
-          <w:shd w:val="clear" w:color="auto" w:fill="FFFFFF"/>
-        </w:rPr>
-        <w:t>, PhD, documented numerous wildlife species for sale in informal markets along the </w:t>
+        <w:t>A November 2008 report from biologist and author Sally Kneidel, PhD, documented numerous wildlife species for sale in informal markets along the </w:t>
       </w:r>
       <w:hyperlink r:id="rId4" w:tooltip="Amazon River" w:history="1">
         <w:r>
@@ -525,12 +503,10 @@
         <w:shd w:val="clear" w:color="auto" w:fill="FFFFFF"/>
         <w:spacing w:before="120" w:beforeAutospacing="0" w:after="120" w:afterAutospacing="0"/>
         <w:rPr>
-          <w:rStyle w:val="Hyperlink"/>
-          <w:rFonts w:ascii="Arial" w:hAnsi="Arial" w:cs="Arial"/>
-          <w:color w:val="0645AD"/>
-          <w:sz w:val="17"/>
-          <w:szCs w:val="17"/>
-          <w:vertAlign w:val="superscript"/>
+          <w:rFonts w:ascii="Arial" w:hAnsi="Arial" w:cs="Arial"/>
+          <w:color w:val="202122"/>
+          <w:sz w:val="21"/>
+          <w:szCs w:val="21"/>
         </w:rPr>
       </w:pPr>
       <w:r>
@@ -786,382 +762,6 @@
           <w:t>[</w:t>
         </w:r>
       </w:hyperlink>
-    </w:p>
-    <w:p>
-      <w:pPr>
-        <w:pStyle w:val="NormalWeb"/>
-        <w:shd w:val="clear" w:color="auto" w:fill="FFFFFF"/>
-        <w:spacing w:before="120" w:beforeAutospacing="0" w:after="120" w:afterAutospacing="0"/>
-        <w:rPr>
-          <w:rFonts w:ascii="Arial" w:hAnsi="Arial" w:cs="Arial"/>
-          <w:color w:val="202122"/>
-          <w:sz w:val="21"/>
-          <w:szCs w:val="21"/>
-        </w:rPr>
-      </w:pPr>
-    </w:p>
-    <w:p>
-      <w:pPr>
-        <w:pStyle w:val="NormalWeb"/>
-        <w:shd w:val="clear" w:color="auto" w:fill="FFFFFF"/>
-        <w:spacing w:before="120" w:beforeAutospacing="0" w:after="120" w:afterAutospacing="0"/>
-        <w:rPr>
-          <w:rFonts w:ascii="Arial" w:hAnsi="Arial" w:cs="Arial"/>
-          <w:color w:val="202122"/>
-          <w:sz w:val="21"/>
-          <w:szCs w:val="21"/>
-        </w:rPr>
-      </w:pPr>
-      <w:r>
-        <w:rPr>
-          <w:rFonts w:ascii="Arial" w:hAnsi="Arial" w:cs="Arial"/>
-          <w:color w:val="202122"/>
-          <w:sz w:val="21"/>
-          <w:szCs w:val="21"/>
-        </w:rPr>
-        <w:t>Para 4</w:t>
-      </w:r>
-    </w:p>
-    <w:p>
-      <w:pPr>
-        <w:pStyle w:val="Heading2"/>
-        <w:pBdr>
-          <w:bottom w:val="single" w:sz="6" w:space="0" w:color="A2A9B1"/>
-        </w:pBdr>
-        <w:shd w:val="clear" w:color="auto" w:fill="FFFFFF"/>
-        <w:spacing w:before="240" w:after="60"/>
-        <w:rPr>
-          <w:rFonts w:ascii="Georgia" w:hAnsi="Georgia"/>
-          <w:color w:val="000000"/>
-        </w:rPr>
-      </w:pPr>
-      <w:r>
-        <w:rPr>
-          <w:rStyle w:val="mw-headline"/>
-          <w:rFonts w:ascii="Georgia" w:hAnsi="Georgia"/>
-          <w:b/>
-          <w:bCs/>
-          <w:color w:val="000000"/>
-        </w:rPr>
-        <w:t>Religion of wild</w:t>
-      </w:r>
-      <w:r>
-        <w:rPr>
-          <w:rStyle w:val="mw-editsection-bracket"/>
-          <w:rFonts w:ascii="Arial" w:hAnsi="Arial" w:cs="Arial"/>
-          <w:b/>
-          <w:bCs/>
-          <w:color w:val="54595D"/>
-          <w:sz w:val="24"/>
-          <w:szCs w:val="24"/>
-        </w:rPr>
-        <w:t>[</w:t>
-      </w:r>
-      <w:hyperlink r:id="rId29" w:tooltip="Edit section: Religion of wild" w:history="1">
-        <w:r>
-          <w:rPr>
-            <w:rStyle w:val="Hyperlink"/>
-            <w:rFonts w:ascii="Arial" w:hAnsi="Arial" w:cs="Arial"/>
-            <w:b/>
-            <w:bCs/>
-            <w:color w:val="0645AD"/>
-            <w:sz w:val="24"/>
-            <w:szCs w:val="24"/>
-          </w:rPr>
-          <w:t>edit</w:t>
-        </w:r>
-      </w:hyperlink>
-      <w:r>
-        <w:rPr>
-          <w:rStyle w:val="mw-editsection-bracket"/>
-          <w:rFonts w:ascii="Arial" w:hAnsi="Arial" w:cs="Arial"/>
-          <w:b/>
-          <w:bCs/>
-          <w:color w:val="54595D"/>
-          <w:sz w:val="24"/>
-          <w:szCs w:val="24"/>
-        </w:rPr>
-        <w:t>]</w:t>
-      </w:r>
-    </w:p>
-    <w:p>
-      <w:pPr>
-        <w:pStyle w:val="NormalWeb"/>
-        <w:shd w:val="clear" w:color="auto" w:fill="FFFFFF"/>
-        <w:spacing w:before="120" w:beforeAutospacing="0" w:after="120" w:afterAutospacing="0"/>
-        <w:rPr>
-          <w:rFonts w:ascii="Arial" w:hAnsi="Arial" w:cs="Arial"/>
-          <w:color w:val="202122"/>
-          <w:sz w:val="21"/>
-          <w:szCs w:val="21"/>
-        </w:rPr>
-      </w:pPr>
-      <w:r>
-        <w:rPr>
-          <w:rFonts w:ascii="Arial" w:hAnsi="Arial" w:cs="Arial"/>
-          <w:color w:val="202122"/>
-          <w:sz w:val="21"/>
-          <w:szCs w:val="21"/>
-        </w:rPr>
-        <w:t>Many </w:t>
-      </w:r>
-      <w:hyperlink r:id="rId30" w:anchor="In_mythology_and_religion" w:tooltip="Human uses of animals" w:history="1">
-        <w:r>
-          <w:rPr>
-            <w:rStyle w:val="Hyperlink"/>
-            <w:rFonts w:ascii="Arial" w:hAnsi="Arial" w:cs="Arial"/>
-            <w:color w:val="0645AD"/>
-            <w:sz w:val="21"/>
-            <w:szCs w:val="21"/>
-          </w:rPr>
-          <w:t>animal species have spiritual significance</w:t>
-        </w:r>
-      </w:hyperlink>
-      <w:r>
-        <w:rPr>
-          <w:rFonts w:ascii="Arial" w:hAnsi="Arial" w:cs="Arial"/>
-          <w:color w:val="202122"/>
-          <w:sz w:val="21"/>
-          <w:szCs w:val="21"/>
-        </w:rPr>
-        <w:t> in different cultures around the world, and they and their products may be used as </w:t>
-      </w:r>
-      <w:hyperlink r:id="rId31" w:tooltip="Sacred" w:history="1">
-        <w:r>
-          <w:rPr>
-            <w:rStyle w:val="Hyperlink"/>
-            <w:rFonts w:ascii="Arial" w:hAnsi="Arial" w:cs="Arial"/>
-            <w:color w:val="0645AD"/>
-            <w:sz w:val="21"/>
-            <w:szCs w:val="21"/>
-          </w:rPr>
-          <w:t>sacred</w:t>
-        </w:r>
-      </w:hyperlink>
-      <w:r>
-        <w:rPr>
-          <w:rFonts w:ascii="Arial" w:hAnsi="Arial" w:cs="Arial"/>
-          <w:color w:val="202122"/>
-          <w:sz w:val="21"/>
-          <w:szCs w:val="21"/>
-        </w:rPr>
-        <w:t> objects in </w:t>
-      </w:r>
-      <w:hyperlink r:id="rId32" w:tooltip="Religious" w:history="1">
-        <w:r>
-          <w:rPr>
-            <w:rStyle w:val="Hyperlink"/>
-            <w:rFonts w:ascii="Arial" w:hAnsi="Arial" w:cs="Arial"/>
-            <w:color w:val="0645AD"/>
-            <w:sz w:val="21"/>
-            <w:szCs w:val="21"/>
-          </w:rPr>
-          <w:t>religious</w:t>
-        </w:r>
-      </w:hyperlink>
-      <w:r>
-        <w:rPr>
-          <w:rFonts w:ascii="Arial" w:hAnsi="Arial" w:cs="Arial"/>
-          <w:color w:val="202122"/>
-          <w:sz w:val="21"/>
-          <w:szCs w:val="21"/>
-        </w:rPr>
-        <w:t> rituals. For example, </w:t>
-      </w:r>
-      <w:hyperlink r:id="rId33" w:tooltip="Eagle" w:history="1">
-        <w:r>
-          <w:rPr>
-            <w:rStyle w:val="Hyperlink"/>
-            <w:rFonts w:ascii="Arial" w:hAnsi="Arial" w:cs="Arial"/>
-            <w:color w:val="0645AD"/>
-            <w:sz w:val="21"/>
-            <w:szCs w:val="21"/>
-          </w:rPr>
-          <w:t>eagles</w:t>
-        </w:r>
-      </w:hyperlink>
-      <w:r>
-        <w:rPr>
-          <w:rFonts w:ascii="Arial" w:hAnsi="Arial" w:cs="Arial"/>
-          <w:color w:val="202122"/>
-          <w:sz w:val="21"/>
-          <w:szCs w:val="21"/>
-        </w:rPr>
-        <w:t>, </w:t>
-      </w:r>
-      <w:hyperlink r:id="rId34" w:tooltip="Hawk" w:history="1">
-        <w:r>
-          <w:rPr>
-            <w:rStyle w:val="Hyperlink"/>
-            <w:rFonts w:ascii="Arial" w:hAnsi="Arial" w:cs="Arial"/>
-            <w:color w:val="0645AD"/>
-            <w:sz w:val="21"/>
-            <w:szCs w:val="21"/>
-          </w:rPr>
-          <w:t>hawks</w:t>
-        </w:r>
-      </w:hyperlink>
-      <w:r>
-        <w:rPr>
-          <w:rFonts w:ascii="Arial" w:hAnsi="Arial" w:cs="Arial"/>
-          <w:color w:val="202122"/>
-          <w:sz w:val="21"/>
-          <w:szCs w:val="21"/>
-        </w:rPr>
-        <w:t> and their </w:t>
-      </w:r>
-      <w:hyperlink r:id="rId35" w:tooltip="Feather" w:history="1">
-        <w:r>
-          <w:rPr>
-            <w:rStyle w:val="Hyperlink"/>
-            <w:rFonts w:ascii="Arial" w:hAnsi="Arial" w:cs="Arial"/>
-            <w:color w:val="0645AD"/>
-            <w:sz w:val="21"/>
-            <w:szCs w:val="21"/>
-          </w:rPr>
-          <w:t>feathers</w:t>
-        </w:r>
-      </w:hyperlink>
-      <w:r>
-        <w:rPr>
-          <w:rFonts w:ascii="Arial" w:hAnsi="Arial" w:cs="Arial"/>
-          <w:color w:val="202122"/>
-          <w:sz w:val="21"/>
-          <w:szCs w:val="21"/>
-        </w:rPr>
-        <w:t> have great </w:t>
-      </w:r>
-      <w:hyperlink r:id="rId36" w:tooltip="Cultural" w:history="1">
-        <w:r>
-          <w:rPr>
-            <w:rStyle w:val="Hyperlink"/>
-            <w:rFonts w:ascii="Arial" w:hAnsi="Arial" w:cs="Arial"/>
-            <w:color w:val="0645AD"/>
-            <w:sz w:val="21"/>
-            <w:szCs w:val="21"/>
-          </w:rPr>
-          <w:t>cultural</w:t>
-        </w:r>
-      </w:hyperlink>
-      <w:r>
-        <w:rPr>
-          <w:rFonts w:ascii="Arial" w:hAnsi="Arial" w:cs="Arial"/>
-          <w:color w:val="202122"/>
-          <w:sz w:val="21"/>
-          <w:szCs w:val="21"/>
-        </w:rPr>
-        <w:t> and </w:t>
-      </w:r>
-      <w:hyperlink r:id="rId37" w:tooltip="Spirituality" w:history="1">
-        <w:r>
-          <w:rPr>
-            <w:rStyle w:val="Hyperlink"/>
-            <w:rFonts w:ascii="Arial" w:hAnsi="Arial" w:cs="Arial"/>
-            <w:color w:val="0645AD"/>
-            <w:sz w:val="21"/>
-            <w:szCs w:val="21"/>
-          </w:rPr>
-          <w:t>spiritual</w:t>
-        </w:r>
-      </w:hyperlink>
-      <w:r>
-        <w:rPr>
-          <w:rFonts w:ascii="Arial" w:hAnsi="Arial" w:cs="Arial"/>
-          <w:color w:val="202122"/>
-          <w:sz w:val="21"/>
-          <w:szCs w:val="21"/>
-        </w:rPr>
-        <w:t> value to </w:t>
-      </w:r>
-      <w:hyperlink r:id="rId38" w:tooltip="Indigenous peoples of the Americas" w:history="1">
-        <w:r>
-          <w:rPr>
-            <w:rStyle w:val="Hyperlink"/>
-            <w:rFonts w:ascii="Arial" w:hAnsi="Arial" w:cs="Arial"/>
-            <w:color w:val="0645AD"/>
-            <w:sz w:val="21"/>
-            <w:szCs w:val="21"/>
-          </w:rPr>
-          <w:t>Native Americans</w:t>
-        </w:r>
-      </w:hyperlink>
-      <w:r>
-        <w:rPr>
-          <w:rFonts w:ascii="Arial" w:hAnsi="Arial" w:cs="Arial"/>
-          <w:color w:val="202122"/>
-          <w:sz w:val="21"/>
-          <w:szCs w:val="21"/>
-        </w:rPr>
-        <w:t> as religious objects. In </w:t>
-      </w:r>
-      <w:hyperlink r:id="rId39" w:tooltip="Hinduism" w:history="1">
-        <w:r>
-          <w:rPr>
-            <w:rStyle w:val="Hyperlink"/>
-            <w:rFonts w:ascii="Arial" w:hAnsi="Arial" w:cs="Arial"/>
-            <w:color w:val="0645AD"/>
-            <w:sz w:val="21"/>
-            <w:szCs w:val="21"/>
-          </w:rPr>
-          <w:t>Hinduism</w:t>
-        </w:r>
-      </w:hyperlink>
-      <w:r>
-        <w:rPr>
-          <w:rFonts w:ascii="Arial" w:hAnsi="Arial" w:cs="Arial"/>
-          <w:color w:val="202122"/>
-          <w:sz w:val="21"/>
-          <w:szCs w:val="21"/>
-        </w:rPr>
-        <w:t> the </w:t>
-      </w:r>
-      <w:hyperlink r:id="rId40" w:tooltip="Cattle" w:history="1">
-        <w:r>
-          <w:rPr>
-            <w:rStyle w:val="Hyperlink"/>
-            <w:rFonts w:ascii="Arial" w:hAnsi="Arial" w:cs="Arial"/>
-            <w:color w:val="0645AD"/>
-            <w:sz w:val="21"/>
-            <w:szCs w:val="21"/>
-          </w:rPr>
-          <w:t>cow</w:t>
-        </w:r>
-      </w:hyperlink>
-      <w:r>
-        <w:rPr>
-          <w:rFonts w:ascii="Arial" w:hAnsi="Arial" w:cs="Arial"/>
-          <w:color w:val="202122"/>
-          <w:sz w:val="21"/>
-          <w:szCs w:val="21"/>
-        </w:rPr>
-        <w:t> is regarded sacred.</w:t>
-      </w:r>
-      <w:hyperlink r:id="rId41" w:anchor="cite_note-8" w:history="1">
-        <w:r>
-          <w:rPr>
-            <w:rStyle w:val="Hyperlink"/>
-            <w:rFonts w:ascii="Arial" w:hAnsi="Arial" w:cs="Arial"/>
-            <w:color w:val="0645AD"/>
-            <w:sz w:val="17"/>
-            <w:szCs w:val="17"/>
-            <w:vertAlign w:val="superscript"/>
-          </w:rPr>
-          <w:t>[</w:t>
-        </w:r>
-      </w:hyperlink>
-    </w:p>
-    <w:p>
-      <w:pPr>
-        <w:pStyle w:val="NormalWeb"/>
-        <w:shd w:val="clear" w:color="auto" w:fill="FFFFFF"/>
-        <w:spacing w:before="120" w:beforeAutospacing="0" w:after="120" w:afterAutospacing="0"/>
-        <w:rPr>
-          <w:rFonts w:ascii="Arial" w:hAnsi="Arial" w:cs="Arial"/>
-          <w:color w:val="202122"/>
-          <w:sz w:val="21"/>
-          <w:szCs w:val="21"/>
-        </w:rPr>
-      </w:pPr>
     </w:p>
     <w:p>
       <w:pPr>

</xml_diff>

<commit_message>
Revert "Revert "Revert "Revert "para 5 now""""
This reverts commit 50798c4a4e3026664e06e78763b9d5cdcfbb684a.
</commit_message>
<xml_diff>
--- a/charlene_11_git.docx
+++ b/charlene_11_git.docx
@@ -41,7 +41,29 @@
           <w:szCs w:val="21"/>
           <w:shd w:val="clear" w:color="auto" w:fill="FFFFFF"/>
         </w:rPr>
-        <w:t>A November 2008 report from biologist and author Sally Kneidel, PhD, documented numerous wildlife species for sale in informal markets along the </w:t>
+        <w:t xml:space="preserve">A November 2008 report from biologist and author Sally </w:t>
+      </w:r>
+      <w:proofErr w:type="spellStart"/>
+      <w:r>
+        <w:rPr>
+          <w:rFonts w:ascii="Arial" w:hAnsi="Arial" w:cs="Arial"/>
+          <w:color w:val="202122"/>
+          <w:sz w:val="21"/>
+          <w:szCs w:val="21"/>
+          <w:shd w:val="clear" w:color="auto" w:fill="FFFFFF"/>
+        </w:rPr>
+        <w:t>Kneidel</w:t>
+      </w:r>
+      <w:proofErr w:type="spellEnd"/>
+      <w:r>
+        <w:rPr>
+          <w:rFonts w:ascii="Arial" w:hAnsi="Arial" w:cs="Arial"/>
+          <w:color w:val="202122"/>
+          <w:sz w:val="21"/>
+          <w:szCs w:val="21"/>
+          <w:shd w:val="clear" w:color="auto" w:fill="FFFFFF"/>
+        </w:rPr>
+        <w:t>, PhD, documented numerous wildlife species for sale in informal markets along the </w:t>
       </w:r>
       <w:hyperlink r:id="rId4" w:tooltip="Amazon River" w:history="1">
         <w:r>
@@ -503,10 +525,12 @@
         <w:shd w:val="clear" w:color="auto" w:fill="FFFFFF"/>
         <w:spacing w:before="120" w:beforeAutospacing="0" w:after="120" w:afterAutospacing="0"/>
         <w:rPr>
-          <w:rFonts w:ascii="Arial" w:hAnsi="Arial" w:cs="Arial"/>
-          <w:color w:val="202122"/>
-          <w:sz w:val="21"/>
-          <w:szCs w:val="21"/>
+          <w:rStyle w:val="Hyperlink"/>
+          <w:rFonts w:ascii="Arial" w:hAnsi="Arial" w:cs="Arial"/>
+          <w:color w:val="0645AD"/>
+          <w:sz w:val="17"/>
+          <w:szCs w:val="17"/>
+          <w:vertAlign w:val="superscript"/>
         </w:rPr>
       </w:pPr>
       <w:r>
@@ -762,6 +786,382 @@
           <w:t>[</w:t>
         </w:r>
       </w:hyperlink>
+    </w:p>
+    <w:p>
+      <w:pPr>
+        <w:pStyle w:val="NormalWeb"/>
+        <w:shd w:val="clear" w:color="auto" w:fill="FFFFFF"/>
+        <w:spacing w:before="120" w:beforeAutospacing="0" w:after="120" w:afterAutospacing="0"/>
+        <w:rPr>
+          <w:rFonts w:ascii="Arial" w:hAnsi="Arial" w:cs="Arial"/>
+          <w:color w:val="202122"/>
+          <w:sz w:val="21"/>
+          <w:szCs w:val="21"/>
+        </w:rPr>
+      </w:pPr>
+    </w:p>
+    <w:p>
+      <w:pPr>
+        <w:pStyle w:val="NormalWeb"/>
+        <w:shd w:val="clear" w:color="auto" w:fill="FFFFFF"/>
+        <w:spacing w:before="120" w:beforeAutospacing="0" w:after="120" w:afterAutospacing="0"/>
+        <w:rPr>
+          <w:rFonts w:ascii="Arial" w:hAnsi="Arial" w:cs="Arial"/>
+          <w:color w:val="202122"/>
+          <w:sz w:val="21"/>
+          <w:szCs w:val="21"/>
+        </w:rPr>
+      </w:pPr>
+      <w:r>
+        <w:rPr>
+          <w:rFonts w:ascii="Arial" w:hAnsi="Arial" w:cs="Arial"/>
+          <w:color w:val="202122"/>
+          <w:sz w:val="21"/>
+          <w:szCs w:val="21"/>
+        </w:rPr>
+        <w:t>Para 4</w:t>
+      </w:r>
+    </w:p>
+    <w:p>
+      <w:pPr>
+        <w:pStyle w:val="Heading2"/>
+        <w:pBdr>
+          <w:bottom w:val="single" w:sz="6" w:space="0" w:color="A2A9B1"/>
+        </w:pBdr>
+        <w:shd w:val="clear" w:color="auto" w:fill="FFFFFF"/>
+        <w:spacing w:before="240" w:after="60"/>
+        <w:rPr>
+          <w:rFonts w:ascii="Georgia" w:hAnsi="Georgia"/>
+          <w:color w:val="000000"/>
+        </w:rPr>
+      </w:pPr>
+      <w:r>
+        <w:rPr>
+          <w:rStyle w:val="mw-headline"/>
+          <w:rFonts w:ascii="Georgia" w:hAnsi="Georgia"/>
+          <w:b/>
+          <w:bCs/>
+          <w:color w:val="000000"/>
+        </w:rPr>
+        <w:t>Religion of wild</w:t>
+      </w:r>
+      <w:r>
+        <w:rPr>
+          <w:rStyle w:val="mw-editsection-bracket"/>
+          <w:rFonts w:ascii="Arial" w:hAnsi="Arial" w:cs="Arial"/>
+          <w:b/>
+          <w:bCs/>
+          <w:color w:val="54595D"/>
+          <w:sz w:val="24"/>
+          <w:szCs w:val="24"/>
+        </w:rPr>
+        <w:t>[</w:t>
+      </w:r>
+      <w:hyperlink r:id="rId29" w:tooltip="Edit section: Religion of wild" w:history="1">
+        <w:r>
+          <w:rPr>
+            <w:rStyle w:val="Hyperlink"/>
+            <w:rFonts w:ascii="Arial" w:hAnsi="Arial" w:cs="Arial"/>
+            <w:b/>
+            <w:bCs/>
+            <w:color w:val="0645AD"/>
+            <w:sz w:val="24"/>
+            <w:szCs w:val="24"/>
+          </w:rPr>
+          <w:t>edit</w:t>
+        </w:r>
+      </w:hyperlink>
+      <w:r>
+        <w:rPr>
+          <w:rStyle w:val="mw-editsection-bracket"/>
+          <w:rFonts w:ascii="Arial" w:hAnsi="Arial" w:cs="Arial"/>
+          <w:b/>
+          <w:bCs/>
+          <w:color w:val="54595D"/>
+          <w:sz w:val="24"/>
+          <w:szCs w:val="24"/>
+        </w:rPr>
+        <w:t>]</w:t>
+      </w:r>
+    </w:p>
+    <w:p>
+      <w:pPr>
+        <w:pStyle w:val="NormalWeb"/>
+        <w:shd w:val="clear" w:color="auto" w:fill="FFFFFF"/>
+        <w:spacing w:before="120" w:beforeAutospacing="0" w:after="120" w:afterAutospacing="0"/>
+        <w:rPr>
+          <w:rFonts w:ascii="Arial" w:hAnsi="Arial" w:cs="Arial"/>
+          <w:color w:val="202122"/>
+          <w:sz w:val="21"/>
+          <w:szCs w:val="21"/>
+        </w:rPr>
+      </w:pPr>
+      <w:r>
+        <w:rPr>
+          <w:rFonts w:ascii="Arial" w:hAnsi="Arial" w:cs="Arial"/>
+          <w:color w:val="202122"/>
+          <w:sz w:val="21"/>
+          <w:szCs w:val="21"/>
+        </w:rPr>
+        <w:t>Many </w:t>
+      </w:r>
+      <w:hyperlink r:id="rId30" w:anchor="In_mythology_and_religion" w:tooltip="Human uses of animals" w:history="1">
+        <w:r>
+          <w:rPr>
+            <w:rStyle w:val="Hyperlink"/>
+            <w:rFonts w:ascii="Arial" w:hAnsi="Arial" w:cs="Arial"/>
+            <w:color w:val="0645AD"/>
+            <w:sz w:val="21"/>
+            <w:szCs w:val="21"/>
+          </w:rPr>
+          <w:t>animal species have spiritual significance</w:t>
+        </w:r>
+      </w:hyperlink>
+      <w:r>
+        <w:rPr>
+          <w:rFonts w:ascii="Arial" w:hAnsi="Arial" w:cs="Arial"/>
+          <w:color w:val="202122"/>
+          <w:sz w:val="21"/>
+          <w:szCs w:val="21"/>
+        </w:rPr>
+        <w:t> in different cultures around the world, and they and their products may be used as </w:t>
+      </w:r>
+      <w:hyperlink r:id="rId31" w:tooltip="Sacred" w:history="1">
+        <w:r>
+          <w:rPr>
+            <w:rStyle w:val="Hyperlink"/>
+            <w:rFonts w:ascii="Arial" w:hAnsi="Arial" w:cs="Arial"/>
+            <w:color w:val="0645AD"/>
+            <w:sz w:val="21"/>
+            <w:szCs w:val="21"/>
+          </w:rPr>
+          <w:t>sacred</w:t>
+        </w:r>
+      </w:hyperlink>
+      <w:r>
+        <w:rPr>
+          <w:rFonts w:ascii="Arial" w:hAnsi="Arial" w:cs="Arial"/>
+          <w:color w:val="202122"/>
+          <w:sz w:val="21"/>
+          <w:szCs w:val="21"/>
+        </w:rPr>
+        <w:t> objects in </w:t>
+      </w:r>
+      <w:hyperlink r:id="rId32" w:tooltip="Religious" w:history="1">
+        <w:r>
+          <w:rPr>
+            <w:rStyle w:val="Hyperlink"/>
+            <w:rFonts w:ascii="Arial" w:hAnsi="Arial" w:cs="Arial"/>
+            <w:color w:val="0645AD"/>
+            <w:sz w:val="21"/>
+            <w:szCs w:val="21"/>
+          </w:rPr>
+          <w:t>religious</w:t>
+        </w:r>
+      </w:hyperlink>
+      <w:r>
+        <w:rPr>
+          <w:rFonts w:ascii="Arial" w:hAnsi="Arial" w:cs="Arial"/>
+          <w:color w:val="202122"/>
+          <w:sz w:val="21"/>
+          <w:szCs w:val="21"/>
+        </w:rPr>
+        <w:t> rituals. For example, </w:t>
+      </w:r>
+      <w:hyperlink r:id="rId33" w:tooltip="Eagle" w:history="1">
+        <w:r>
+          <w:rPr>
+            <w:rStyle w:val="Hyperlink"/>
+            <w:rFonts w:ascii="Arial" w:hAnsi="Arial" w:cs="Arial"/>
+            <w:color w:val="0645AD"/>
+            <w:sz w:val="21"/>
+            <w:szCs w:val="21"/>
+          </w:rPr>
+          <w:t>eagles</w:t>
+        </w:r>
+      </w:hyperlink>
+      <w:r>
+        <w:rPr>
+          <w:rFonts w:ascii="Arial" w:hAnsi="Arial" w:cs="Arial"/>
+          <w:color w:val="202122"/>
+          <w:sz w:val="21"/>
+          <w:szCs w:val="21"/>
+        </w:rPr>
+        <w:t>, </w:t>
+      </w:r>
+      <w:hyperlink r:id="rId34" w:tooltip="Hawk" w:history="1">
+        <w:r>
+          <w:rPr>
+            <w:rStyle w:val="Hyperlink"/>
+            <w:rFonts w:ascii="Arial" w:hAnsi="Arial" w:cs="Arial"/>
+            <w:color w:val="0645AD"/>
+            <w:sz w:val="21"/>
+            <w:szCs w:val="21"/>
+          </w:rPr>
+          <w:t>hawks</w:t>
+        </w:r>
+      </w:hyperlink>
+      <w:r>
+        <w:rPr>
+          <w:rFonts w:ascii="Arial" w:hAnsi="Arial" w:cs="Arial"/>
+          <w:color w:val="202122"/>
+          <w:sz w:val="21"/>
+          <w:szCs w:val="21"/>
+        </w:rPr>
+        <w:t> and their </w:t>
+      </w:r>
+      <w:hyperlink r:id="rId35" w:tooltip="Feather" w:history="1">
+        <w:r>
+          <w:rPr>
+            <w:rStyle w:val="Hyperlink"/>
+            <w:rFonts w:ascii="Arial" w:hAnsi="Arial" w:cs="Arial"/>
+            <w:color w:val="0645AD"/>
+            <w:sz w:val="21"/>
+            <w:szCs w:val="21"/>
+          </w:rPr>
+          <w:t>feathers</w:t>
+        </w:r>
+      </w:hyperlink>
+      <w:r>
+        <w:rPr>
+          <w:rFonts w:ascii="Arial" w:hAnsi="Arial" w:cs="Arial"/>
+          <w:color w:val="202122"/>
+          <w:sz w:val="21"/>
+          <w:szCs w:val="21"/>
+        </w:rPr>
+        <w:t> have great </w:t>
+      </w:r>
+      <w:hyperlink r:id="rId36" w:tooltip="Cultural" w:history="1">
+        <w:r>
+          <w:rPr>
+            <w:rStyle w:val="Hyperlink"/>
+            <w:rFonts w:ascii="Arial" w:hAnsi="Arial" w:cs="Arial"/>
+            <w:color w:val="0645AD"/>
+            <w:sz w:val="21"/>
+            <w:szCs w:val="21"/>
+          </w:rPr>
+          <w:t>cultural</w:t>
+        </w:r>
+      </w:hyperlink>
+      <w:r>
+        <w:rPr>
+          <w:rFonts w:ascii="Arial" w:hAnsi="Arial" w:cs="Arial"/>
+          <w:color w:val="202122"/>
+          <w:sz w:val="21"/>
+          <w:szCs w:val="21"/>
+        </w:rPr>
+        <w:t> and </w:t>
+      </w:r>
+      <w:hyperlink r:id="rId37" w:tooltip="Spirituality" w:history="1">
+        <w:r>
+          <w:rPr>
+            <w:rStyle w:val="Hyperlink"/>
+            <w:rFonts w:ascii="Arial" w:hAnsi="Arial" w:cs="Arial"/>
+            <w:color w:val="0645AD"/>
+            <w:sz w:val="21"/>
+            <w:szCs w:val="21"/>
+          </w:rPr>
+          <w:t>spiritual</w:t>
+        </w:r>
+      </w:hyperlink>
+      <w:r>
+        <w:rPr>
+          <w:rFonts w:ascii="Arial" w:hAnsi="Arial" w:cs="Arial"/>
+          <w:color w:val="202122"/>
+          <w:sz w:val="21"/>
+          <w:szCs w:val="21"/>
+        </w:rPr>
+        <w:t> value to </w:t>
+      </w:r>
+      <w:hyperlink r:id="rId38" w:tooltip="Indigenous peoples of the Americas" w:history="1">
+        <w:r>
+          <w:rPr>
+            <w:rStyle w:val="Hyperlink"/>
+            <w:rFonts w:ascii="Arial" w:hAnsi="Arial" w:cs="Arial"/>
+            <w:color w:val="0645AD"/>
+            <w:sz w:val="21"/>
+            <w:szCs w:val="21"/>
+          </w:rPr>
+          <w:t>Native Americans</w:t>
+        </w:r>
+      </w:hyperlink>
+      <w:r>
+        <w:rPr>
+          <w:rFonts w:ascii="Arial" w:hAnsi="Arial" w:cs="Arial"/>
+          <w:color w:val="202122"/>
+          <w:sz w:val="21"/>
+          <w:szCs w:val="21"/>
+        </w:rPr>
+        <w:t> as religious objects. In </w:t>
+      </w:r>
+      <w:hyperlink r:id="rId39" w:tooltip="Hinduism" w:history="1">
+        <w:r>
+          <w:rPr>
+            <w:rStyle w:val="Hyperlink"/>
+            <w:rFonts w:ascii="Arial" w:hAnsi="Arial" w:cs="Arial"/>
+            <w:color w:val="0645AD"/>
+            <w:sz w:val="21"/>
+            <w:szCs w:val="21"/>
+          </w:rPr>
+          <w:t>Hinduism</w:t>
+        </w:r>
+      </w:hyperlink>
+      <w:r>
+        <w:rPr>
+          <w:rFonts w:ascii="Arial" w:hAnsi="Arial" w:cs="Arial"/>
+          <w:color w:val="202122"/>
+          <w:sz w:val="21"/>
+          <w:szCs w:val="21"/>
+        </w:rPr>
+        <w:t> the </w:t>
+      </w:r>
+      <w:hyperlink r:id="rId40" w:tooltip="Cattle" w:history="1">
+        <w:r>
+          <w:rPr>
+            <w:rStyle w:val="Hyperlink"/>
+            <w:rFonts w:ascii="Arial" w:hAnsi="Arial" w:cs="Arial"/>
+            <w:color w:val="0645AD"/>
+            <w:sz w:val="21"/>
+            <w:szCs w:val="21"/>
+          </w:rPr>
+          <w:t>cow</w:t>
+        </w:r>
+      </w:hyperlink>
+      <w:r>
+        <w:rPr>
+          <w:rFonts w:ascii="Arial" w:hAnsi="Arial" w:cs="Arial"/>
+          <w:color w:val="202122"/>
+          <w:sz w:val="21"/>
+          <w:szCs w:val="21"/>
+        </w:rPr>
+        <w:t> is regarded sacred.</w:t>
+      </w:r>
+      <w:hyperlink r:id="rId41" w:anchor="cite_note-8" w:history="1">
+        <w:r>
+          <w:rPr>
+            <w:rStyle w:val="Hyperlink"/>
+            <w:rFonts w:ascii="Arial" w:hAnsi="Arial" w:cs="Arial"/>
+            <w:color w:val="0645AD"/>
+            <w:sz w:val="17"/>
+            <w:szCs w:val="17"/>
+            <w:vertAlign w:val="superscript"/>
+          </w:rPr>
+          <w:t>[</w:t>
+        </w:r>
+      </w:hyperlink>
+    </w:p>
+    <w:p>
+      <w:pPr>
+        <w:pStyle w:val="NormalWeb"/>
+        <w:shd w:val="clear" w:color="auto" w:fill="FFFFFF"/>
+        <w:spacing w:before="120" w:beforeAutospacing="0" w:after="120" w:afterAutospacing="0"/>
+        <w:rPr>
+          <w:rFonts w:ascii="Arial" w:hAnsi="Arial" w:cs="Arial"/>
+          <w:color w:val="202122"/>
+          <w:sz w:val="21"/>
+          <w:szCs w:val="21"/>
+        </w:rPr>
+      </w:pPr>
     </w:p>
     <w:p>
       <w:pPr>

</xml_diff>